<commit_message>
Wijzigingen in trainee en exercise administratie
</commit_message>
<xml_diff>
--- a/Documents/Installatie UNET wetenswaardigheden.docx
+++ b/Documents/Installatie UNET wetenswaardigheden.docx
@@ -3,54 +3,46 @@
 <w:document xmlns:ve="http://schemas.openxmlformats.org/markup-compatibility/2006" xmlns:o="urn:schemas-microsoft-com:office:office" xmlns:r="http://schemas.openxmlformats.org/officeDocument/2006/relationships" xmlns:m="http://schemas.openxmlformats.org/officeDocument/2006/math" xmlns:v="urn:schemas-microsoft-com:vml" xmlns:wp="http://schemas.openxmlformats.org/drawingml/2006/wordprocessingDrawing" xmlns:w10="urn:schemas-microsoft-com:office:word" xmlns:w="http://schemas.openxmlformats.org/wordprocessingml/2006/main" xmlns:wne="http://schemas.microsoft.com/office/word/2006/wordml">
   <w:body>
     <w:p>
-      <w:proofErr w:type="spellStart"/>
-      <w:r>
-        <w:t>Installatie</w:t>
-      </w:r>
-      <w:proofErr w:type="spellEnd"/>
-      <w:r>
-        <w:t xml:space="preserve"> UNET</w:t>
-      </w:r>
-    </w:p>
-    <w:p/>
-    <w:p>
-      <w:r>
-        <w:t xml:space="preserve">De </w:t>
-      </w:r>
-      <w:proofErr w:type="spellStart"/>
-      <w:r>
-        <w:t>installatie</w:t>
-      </w:r>
-      <w:proofErr w:type="spellEnd"/>
-      <w:r>
-        <w:t xml:space="preserve"> van de UNET </w:t>
-      </w:r>
-      <w:proofErr w:type="spellStart"/>
-      <w:r>
-        <w:t>behelst</w:t>
-      </w:r>
-      <w:proofErr w:type="spellEnd"/>
-      <w:r>
-        <w:t xml:space="preserve"> </w:t>
-      </w:r>
-      <w:proofErr w:type="spellStart"/>
-      <w:r>
-        <w:t>drie</w:t>
-      </w:r>
-      <w:proofErr w:type="spellEnd"/>
-      <w:r>
-        <w:t xml:space="preserve"> </w:t>
-      </w:r>
-      <w:proofErr w:type="spellStart"/>
-      <w:r>
-        <w:t>onderdelen</w:t>
-      </w:r>
-      <w:proofErr w:type="spellEnd"/>
-      <w:r>
-        <w:t>:</w:t>
-      </w:r>
-    </w:p>
-    <w:p/>
+      <w:pPr>
+        <w:pStyle w:val="Heading1"/>
+        <w:rPr>
+          <w:lang w:val="nl-NL"/>
+        </w:rPr>
+      </w:pPr>
+      <w:r>
+        <w:rPr>
+          <w:lang w:val="nl-NL"/>
+        </w:rPr>
+        <w:t>Installatie UNET</w:t>
+      </w:r>
+    </w:p>
+    <w:p>
+      <w:pPr>
+        <w:rPr>
+          <w:lang w:val="nl-NL"/>
+        </w:rPr>
+      </w:pPr>
+    </w:p>
+    <w:p>
+      <w:pPr>
+        <w:rPr>
+          <w:lang w:val="nl-NL"/>
+        </w:rPr>
+      </w:pPr>
+    </w:p>
+    <w:p>
+      <w:pPr>
+        <w:rPr>
+          <w:lang w:val="nl-NL"/>
+        </w:rPr>
+      </w:pPr>
+      <w:r>
+        <w:rPr>
+          <w:lang w:val="nl-NL"/>
+        </w:rPr>
+        <w:t>De installatie van de UNET behelst drie onderdelen:</w:t>
+      </w:r>
+    </w:p>
     <w:p>
       <w:pPr>
         <w:pStyle w:val="ListParagraph"/>
@@ -58,12 +50,16 @@
           <w:ilvl w:val="0"/>
           <w:numId w:val="1"/>
         </w:numPr>
-      </w:pPr>
-      <w:proofErr w:type="spellStart"/>
-      <w:r>
+        <w:rPr>
+          <w:lang w:val="nl-NL"/>
+        </w:rPr>
+      </w:pPr>
+      <w:r>
+        <w:rPr>
+          <w:lang w:val="nl-NL"/>
+        </w:rPr>
         <w:t>UNET_Service</w:t>
       </w:r>
-      <w:proofErr w:type="spellEnd"/>
     </w:p>
     <w:p>
       <w:pPr>
@@ -72,12 +68,16 @@
           <w:ilvl w:val="0"/>
           <w:numId w:val="1"/>
         </w:numPr>
-      </w:pPr>
-      <w:proofErr w:type="spellStart"/>
-      <w:r>
+        <w:rPr>
+          <w:lang w:val="nl-NL"/>
+        </w:rPr>
+      </w:pPr>
+      <w:r>
+        <w:rPr>
+          <w:lang w:val="nl-NL"/>
+        </w:rPr>
         <w:t>UNET_Trainee</w:t>
       </w:r>
-      <w:proofErr w:type="spellEnd"/>
     </w:p>
     <w:p>
       <w:pPr>
@@ -86,216 +86,54 @@
           <w:ilvl w:val="0"/>
           <w:numId w:val="1"/>
         </w:numPr>
-      </w:pPr>
-      <w:proofErr w:type="spellStart"/>
-      <w:r>
+        <w:rPr>
+          <w:lang w:val="nl-NL"/>
+        </w:rPr>
+      </w:pPr>
+      <w:r>
+        <w:rPr>
+          <w:lang w:val="nl-NL"/>
+        </w:rPr>
         <w:t>UNET_Instructor</w:t>
       </w:r>
-      <w:proofErr w:type="spellEnd"/>
-    </w:p>
-    <w:p>
-      <w:proofErr w:type="spellStart"/>
-      <w:r>
-        <w:t>Alle</w:t>
-      </w:r>
-      <w:proofErr w:type="spellEnd"/>
-      <w:r>
-        <w:t xml:space="preserve"> </w:t>
-      </w:r>
-      <w:proofErr w:type="spellStart"/>
-      <w:r>
-        <w:t>drie</w:t>
-      </w:r>
-      <w:proofErr w:type="spellEnd"/>
-      <w:r>
-        <w:t xml:space="preserve"> </w:t>
-      </w:r>
-      <w:proofErr w:type="spellStart"/>
-      <w:r>
-        <w:t>maken</w:t>
-      </w:r>
-      <w:proofErr w:type="spellEnd"/>
-      <w:r>
-        <w:t xml:space="preserve"> </w:t>
-      </w:r>
-      <w:proofErr w:type="spellStart"/>
-      <w:r>
-        <w:t>gebruik</w:t>
-      </w:r>
-      <w:proofErr w:type="spellEnd"/>
-      <w:r>
-        <w:t xml:space="preserve"> van PJSUA, </w:t>
-      </w:r>
-      <w:proofErr w:type="spellStart"/>
-      <w:r>
-        <w:t>hetgeen</w:t>
-      </w:r>
-      <w:proofErr w:type="spellEnd"/>
-      <w:r>
-        <w:t xml:space="preserve"> </w:t>
-      </w:r>
-      <w:proofErr w:type="spellStart"/>
-      <w:r>
-        <w:t>gebouwd</w:t>
-      </w:r>
-      <w:proofErr w:type="spellEnd"/>
-      <w:r>
-        <w:t xml:space="preserve"> is op PJSIP. </w:t>
-      </w:r>
-      <w:proofErr w:type="spellStart"/>
-      <w:r>
-        <w:t>Er</w:t>
-      </w:r>
-      <w:proofErr w:type="spellEnd"/>
-      <w:r>
-        <w:t xml:space="preserve"> </w:t>
-      </w:r>
-      <w:proofErr w:type="spellStart"/>
-      <w:r>
-        <w:t>zitten</w:t>
-      </w:r>
-      <w:proofErr w:type="spellEnd"/>
-      <w:r>
-        <w:t xml:space="preserve"> in de solution van UNET_Trainer.nl setup </w:t>
-      </w:r>
-      <w:proofErr w:type="spellStart"/>
-      <w:r>
-        <w:t>projecten</w:t>
-      </w:r>
-      <w:proofErr w:type="spellEnd"/>
-      <w:r>
-        <w:t xml:space="preserve"> die de </w:t>
-      </w:r>
-      <w:proofErr w:type="spellStart"/>
-      <w:r>
-        <w:t>UNET_Trainee</w:t>
-      </w:r>
-      <w:proofErr w:type="spellEnd"/>
-      <w:r>
-        <w:t xml:space="preserve"> en </w:t>
-      </w:r>
-      <w:proofErr w:type="spellStart"/>
-      <w:r>
-        <w:t>UNET_Instructor</w:t>
-      </w:r>
-      <w:proofErr w:type="spellEnd"/>
-      <w:r>
-        <w:t xml:space="preserve"> </w:t>
-      </w:r>
-      <w:proofErr w:type="spellStart"/>
-      <w:r>
-        <w:t>installeren</w:t>
-      </w:r>
-      <w:proofErr w:type="spellEnd"/>
-      <w:r>
-        <w:t xml:space="preserve">. </w:t>
-      </w:r>
-      <w:proofErr w:type="spellStart"/>
-      <w:proofErr w:type="gramStart"/>
-      <w:r>
-        <w:t>Dit</w:t>
-      </w:r>
-      <w:proofErr w:type="spellEnd"/>
-      <w:r>
-        <w:t xml:space="preserve"> </w:t>
-      </w:r>
-      <w:proofErr w:type="spellStart"/>
-      <w:r>
-        <w:t>blijkt</w:t>
-      </w:r>
-      <w:proofErr w:type="spellEnd"/>
-      <w:r>
-        <w:t xml:space="preserve"> </w:t>
-      </w:r>
-      <w:proofErr w:type="spellStart"/>
-      <w:r>
-        <w:t>echter</w:t>
-      </w:r>
-      <w:proofErr w:type="spellEnd"/>
-      <w:r>
-        <w:t xml:space="preserve"> </w:t>
-      </w:r>
-      <w:proofErr w:type="spellStart"/>
-      <w:r>
-        <w:t>niet</w:t>
-      </w:r>
-      <w:proofErr w:type="spellEnd"/>
-      <w:r>
-        <w:t xml:space="preserve"> </w:t>
-      </w:r>
-      <w:proofErr w:type="spellStart"/>
-      <w:r>
-        <w:t>genoeg</w:t>
-      </w:r>
-      <w:proofErr w:type="spellEnd"/>
-      <w:r>
-        <w:t>.</w:t>
-      </w:r>
-      <w:proofErr w:type="gramEnd"/>
-      <w:r>
-        <w:t xml:space="preserve"> De </w:t>
-      </w:r>
-      <w:proofErr w:type="spellStart"/>
-      <w:r>
-        <w:t>volgende</w:t>
-      </w:r>
-      <w:proofErr w:type="spellEnd"/>
-      <w:r>
-        <w:t xml:space="preserve"> </w:t>
-      </w:r>
-      <w:proofErr w:type="spellStart"/>
-      <w:r>
-        <w:t>bestanden</w:t>
-      </w:r>
-      <w:proofErr w:type="spellEnd"/>
-      <w:r>
-        <w:t xml:space="preserve"> </w:t>
-      </w:r>
-      <w:proofErr w:type="spellStart"/>
-      <w:r>
-        <w:t>moeten</w:t>
-      </w:r>
-      <w:proofErr w:type="spellEnd"/>
-      <w:r>
-        <w:t xml:space="preserve"> </w:t>
-      </w:r>
-      <w:proofErr w:type="spellStart"/>
-      <w:r>
-        <w:t>handmatig</w:t>
-      </w:r>
-      <w:proofErr w:type="spellEnd"/>
-      <w:r>
-        <w:t xml:space="preserve"> </w:t>
-      </w:r>
-      <w:proofErr w:type="spellStart"/>
-      <w:r>
-        <w:t>ge</w:t>
-      </w:r>
-      <w:r>
-        <w:t>kopieerd</w:t>
-      </w:r>
-      <w:proofErr w:type="spellEnd"/>
-      <w:r>
-        <w:t xml:space="preserve"> </w:t>
-      </w:r>
-      <w:proofErr w:type="spellStart"/>
-      <w:r>
-        <w:t>worden</w:t>
-      </w:r>
-      <w:proofErr w:type="spellEnd"/>
-      <w:r>
-        <w:t>:</w:t>
-      </w:r>
-    </w:p>
-    <w:p/>
-    <w:p>
-      <w:proofErr w:type="spellStart"/>
-      <w:r>
-        <w:t>Naar</w:t>
-      </w:r>
-      <w:proofErr w:type="spellEnd"/>
-      <w:r>
-        <w:t xml:space="preserve"> Windows/System32:</w:t>
+    </w:p>
+    <w:p>
+      <w:pPr>
+        <w:rPr>
+          <w:lang w:val="nl-NL"/>
+        </w:rPr>
+      </w:pPr>
+      <w:r>
+        <w:rPr>
+          <w:lang w:val="nl-NL"/>
+        </w:rPr>
+        <w:t>Alle drie maken gebruik van PJSUA, hetgeen gebouwd is op PJSIP. Er zitten in de solution van UNET_Trainer.nl setup projecten die de UNET_Trainee en UNET_Instructor installeren. Dit blijkt echter niet genoeg. De volgende bestanden moeten handmatig ge</w:t>
+      </w:r>
+      <w:r>
+        <w:rPr>
+          <w:lang w:val="nl-NL"/>
+        </w:rPr>
+        <w:t>kopieerd worden:</w:t>
+      </w:r>
+    </w:p>
+    <w:p>
+      <w:pPr>
+        <w:rPr>
+          <w:lang w:val="nl-NL"/>
+        </w:rPr>
+      </w:pPr>
+    </w:p>
+    <w:p>
+      <w:pPr>
+        <w:rPr>
+          <w:lang w:val="nl-NL"/>
+        </w:rPr>
+      </w:pPr>
+      <w:r>
+        <w:rPr>
+          <w:lang w:val="nl-NL"/>
+        </w:rPr>
+        <w:t>Naar Windows/System32:</w:t>
       </w:r>
     </w:p>
     <w:p>
@@ -305,8 +143,14 @@
           <w:ilvl w:val="0"/>
           <w:numId w:val="1"/>
         </w:numPr>
-      </w:pPr>
-      <w:r>
+        <w:rPr>
+          <w:lang w:val="nl-NL"/>
+        </w:rPr>
+      </w:pPr>
+      <w:r>
+        <w:rPr>
+          <w:lang w:val="nl-NL"/>
+        </w:rPr>
         <w:t>concrt140d.dll</w:t>
       </w:r>
     </w:p>
@@ -317,8 +161,14 @@
           <w:ilvl w:val="0"/>
           <w:numId w:val="1"/>
         </w:numPr>
-      </w:pPr>
-      <w:r>
+        <w:rPr>
+          <w:lang w:val="nl-NL"/>
+        </w:rPr>
+      </w:pPr>
+      <w:r>
+        <w:rPr>
+          <w:lang w:val="nl-NL"/>
+        </w:rPr>
         <w:t>msvcp140d.dll</w:t>
       </w:r>
     </w:p>
@@ -329,8 +179,14 @@
           <w:ilvl w:val="0"/>
           <w:numId w:val="1"/>
         </w:numPr>
-      </w:pPr>
-      <w:r>
+        <w:rPr>
+          <w:lang w:val="nl-NL"/>
+        </w:rPr>
+      </w:pPr>
+      <w:r>
+        <w:rPr>
+          <w:lang w:val="nl-NL"/>
+        </w:rPr>
         <w:t>Ucrtbased.dll</w:t>
       </w:r>
     </w:p>
@@ -341,20 +197,35 @@
           <w:ilvl w:val="0"/>
           <w:numId w:val="1"/>
         </w:numPr>
-      </w:pPr>
-      <w:r>
+        <w:rPr>
+          <w:lang w:val="nl-NL"/>
+        </w:rPr>
+      </w:pPr>
+      <w:r>
+        <w:rPr>
+          <w:lang w:val="nl-NL"/>
+        </w:rPr>
         <w:t>vcruntime140d.dll</w:t>
       </w:r>
     </w:p>
-    <w:p/>
-    <w:p>
-      <w:proofErr w:type="spellStart"/>
-      <w:r>
-        <w:t>Naar</w:t>
-      </w:r>
-      <w:proofErr w:type="spellEnd"/>
-      <w:r>
-        <w:t xml:space="preserve"> Windows/SysWOW64</w:t>
+    <w:p>
+      <w:pPr>
+        <w:rPr>
+          <w:lang w:val="nl-NL"/>
+        </w:rPr>
+      </w:pPr>
+    </w:p>
+    <w:p>
+      <w:pPr>
+        <w:rPr>
+          <w:lang w:val="nl-NL"/>
+        </w:rPr>
+      </w:pPr>
+      <w:r>
+        <w:rPr>
+          <w:lang w:val="nl-NL"/>
+        </w:rPr>
+        <w:t>Naar Windows/SysWOW64</w:t>
       </w:r>
     </w:p>
     <w:p>
@@ -364,8 +235,14 @@
           <w:ilvl w:val="0"/>
           <w:numId w:val="1"/>
         </w:numPr>
-      </w:pPr>
-      <w:r>
+        <w:rPr>
+          <w:lang w:val="nl-NL"/>
+        </w:rPr>
+      </w:pPr>
+      <w:r>
+        <w:rPr>
+          <w:lang w:val="nl-NL"/>
+        </w:rPr>
         <w:t>concrt140d.dll</w:t>
       </w:r>
     </w:p>
@@ -376,8 +253,14 @@
           <w:ilvl w:val="0"/>
           <w:numId w:val="1"/>
         </w:numPr>
-      </w:pPr>
-      <w:r>
+        <w:rPr>
+          <w:lang w:val="nl-NL"/>
+        </w:rPr>
+      </w:pPr>
+      <w:r>
+        <w:rPr>
+          <w:lang w:val="nl-NL"/>
+        </w:rPr>
         <w:t>msvcp140d.dll</w:t>
       </w:r>
     </w:p>
@@ -388,8 +271,14 @@
           <w:ilvl w:val="0"/>
           <w:numId w:val="1"/>
         </w:numPr>
-      </w:pPr>
-      <w:r>
+        <w:rPr>
+          <w:lang w:val="nl-NL"/>
+        </w:rPr>
+      </w:pPr>
+      <w:r>
+        <w:rPr>
+          <w:lang w:val="nl-NL"/>
+        </w:rPr>
         <w:t>ucrtbased.dll</w:t>
       </w:r>
     </w:p>
@@ -400,12 +289,126 @@
           <w:ilvl w:val="0"/>
           <w:numId w:val="1"/>
         </w:numPr>
-      </w:pPr>
-      <w:r>
+        <w:rPr>
+          <w:lang w:val="nl-NL"/>
+        </w:rPr>
+      </w:pPr>
+      <w:r>
+        <w:rPr>
+          <w:lang w:val="nl-NL"/>
+        </w:rPr>
         <w:t>vcruntime140d.dll</w:t>
       </w:r>
     </w:p>
-    <w:p/>
+    <w:p>
+      <w:pPr>
+        <w:rPr>
+          <w:lang w:val="nl-NL"/>
+        </w:rPr>
+      </w:pPr>
+    </w:p>
+    <w:p>
+      <w:pPr>
+        <w:pStyle w:val="Heading2"/>
+        <w:rPr>
+          <w:lang w:val="nl-NL"/>
+        </w:rPr>
+      </w:pPr>
+      <w:r>
+        <w:rPr>
+          <w:lang w:val="nl-NL"/>
+        </w:rPr>
+        <w:t>Installatie TCPSocketClient</w:t>
+      </w:r>
+    </w:p>
+    <w:p>
+      <w:pPr>
+        <w:rPr>
+          <w:lang w:val="nl-NL"/>
+        </w:rPr>
+      </w:pPr>
+    </w:p>
+    <w:p>
+      <w:pPr>
+        <w:rPr>
+          <w:lang w:val="nl-NL"/>
+        </w:rPr>
+      </w:pPr>
+      <w:r>
+        <w:rPr>
+          <w:lang w:val="nl-NL"/>
+        </w:rPr>
+        <w:t xml:space="preserve">De UNET bevat een knop voor de PTT en een aansluiting voor een Headset. Via een HID library wordt bijgehouden of de PTT  knop wordt ingedrukt en of de headset aangesloten is of niet. Helaas is die library (hidlib.dll en hardwareinterface.dll) expliciet 32 bit.  Vandaar </w:t>
+      </w:r>
+      <w:r>
+        <w:rPr>
+          <w:lang w:val="nl-NL"/>
+        </w:rPr>
+        <w:t>dat e</w:t>
+      </w:r>
+      <w:r>
+        <w:rPr>
+          <w:lang w:val="nl-NL"/>
+        </w:rPr>
+        <w:t xml:space="preserve">en </w:t>
+      </w:r>
+      <w:r>
+        <w:rPr>
+          <w:lang w:val="nl-NL"/>
+        </w:rPr>
+        <w:t>workaround is gemaakt: De UNET_Trainer_Trainee is een TCP server. In de installatiedirectory van UNET_Trainer_Trainee bevindt zich het programmatje ‘TCPSocketClient.exe’. Dit 32bit console applicatie vangt de HID informatie af en zendt dit via TCP naar de UNET_Trainer_Trainee.</w:t>
+      </w:r>
+    </w:p>
+    <w:p>
+      <w:pPr>
+        <w:rPr>
+          <w:lang w:val="nl-NL"/>
+        </w:rPr>
+      </w:pPr>
+      <w:r>
+        <w:rPr>
+          <w:lang w:val="nl-NL"/>
+        </w:rPr>
+        <w:lastRenderedPageBreak/>
+        <w:t>Om dit systeem te laten functioneren moet het volgende gerealiseerd zijn:</w:t>
+      </w:r>
+    </w:p>
+    <w:p>
+      <w:pPr>
+        <w:pStyle w:val="ListParagraph"/>
+        <w:numPr>
+          <w:ilvl w:val="0"/>
+          <w:numId w:val="3"/>
+        </w:numPr>
+        <w:rPr>
+          <w:lang w:val="nl-NL"/>
+        </w:rPr>
+      </w:pPr>
+      <w:r>
+        <w:rPr>
+          <w:lang w:val="nl-NL"/>
+        </w:rPr>
+        <w:t>In de installatie directory van UNET_Trainer_Trainee, moet het programmatje TCPSocketClient.exe, met DLL’s : hidlib.dll en hardwareinterface.dll zijn geinstalleerd.</w:t>
+      </w:r>
+    </w:p>
+    <w:p>
+      <w:pPr>
+        <w:pStyle w:val="ListParagraph"/>
+        <w:numPr>
+          <w:ilvl w:val="0"/>
+          <w:numId w:val="3"/>
+        </w:numPr>
+        <w:rPr>
+          <w:lang w:val="nl-NL"/>
+        </w:rPr>
+      </w:pPr>
+      <w:r>
+        <w:rPr>
+          <w:lang w:val="nl-NL"/>
+        </w:rPr>
+        <w:t>Start hierna de UNET_Trainer_Trainee. Deze zal automatisch de TCPSocketClient.exe starten, en killen bij het afsluiten. Dit process moet te zien zijn in de process lijst. Anders kan het handmatig gestart worden.</w:t>
+      </w:r>
+    </w:p>
     <w:sectPr>
       <w:pgSz w:w="12240" w:h="15840"/>
       <w:pgMar w:top="1440" w:right="1440" w:bottom="1440" w:left="1440" w:header="720" w:footer="720" w:gutter="0"/>
@@ -419,6 +422,95 @@
 <file path=word/numbering.xml><?xml version="1.0" encoding="utf-8"?>
 <w:numbering xmlns:ve="http://schemas.openxmlformats.org/markup-compatibility/2006" xmlns:o="urn:schemas-microsoft-com:office:office" xmlns:r="http://schemas.openxmlformats.org/officeDocument/2006/relationships" xmlns:m="http://schemas.openxmlformats.org/officeDocument/2006/math" xmlns:v="urn:schemas-microsoft-com:vml" xmlns:wp="http://schemas.openxmlformats.org/drawingml/2006/wordprocessingDrawing" xmlns:w10="urn:schemas-microsoft-com:office:word" xmlns:w="http://schemas.openxmlformats.org/wordprocessingml/2006/main" xmlns:wne="http://schemas.microsoft.com/office/word/2006/wordml">
   <w:abstractNum w:abstractNumId="0">
+    <w:nsid w:val="117B4AA2"/>
+    <w:multiLevelType w:val="hybridMultilevel"/>
+    <w:tmpl w:val="0B9015CE"/>
+    <w:lvl w:ilvl="0" w:tplc="04090011">
+      <w:start w:val="1"/>
+      <w:numFmt w:val="decimal"/>
+      <w:lvlText w:val="%1)"/>
+      <w:lvlJc w:val="left"/>
+      <w:pPr>
+        <w:ind w:left="720" w:hanging="360"/>
+      </w:pPr>
+      <w:rPr>
+        <w:rFonts w:hint="default"/>
+      </w:rPr>
+    </w:lvl>
+    <w:lvl w:ilvl="1" w:tplc="04090019" w:tentative="1">
+      <w:start w:val="1"/>
+      <w:numFmt w:val="lowerLetter"/>
+      <w:lvlText w:val="%2."/>
+      <w:lvlJc w:val="left"/>
+      <w:pPr>
+        <w:ind w:left="1440" w:hanging="360"/>
+      </w:pPr>
+    </w:lvl>
+    <w:lvl w:ilvl="2" w:tplc="0409001B" w:tentative="1">
+      <w:start w:val="1"/>
+      <w:numFmt w:val="lowerRoman"/>
+      <w:lvlText w:val="%3."/>
+      <w:lvlJc w:val="right"/>
+      <w:pPr>
+        <w:ind w:left="2160" w:hanging="180"/>
+      </w:pPr>
+    </w:lvl>
+    <w:lvl w:ilvl="3" w:tplc="0409000F" w:tentative="1">
+      <w:start w:val="1"/>
+      <w:numFmt w:val="decimal"/>
+      <w:lvlText w:val="%4."/>
+      <w:lvlJc w:val="left"/>
+      <w:pPr>
+        <w:ind w:left="2880" w:hanging="360"/>
+      </w:pPr>
+    </w:lvl>
+    <w:lvl w:ilvl="4" w:tplc="04090019" w:tentative="1">
+      <w:start w:val="1"/>
+      <w:numFmt w:val="lowerLetter"/>
+      <w:lvlText w:val="%5."/>
+      <w:lvlJc w:val="left"/>
+      <w:pPr>
+        <w:ind w:left="3600" w:hanging="360"/>
+      </w:pPr>
+    </w:lvl>
+    <w:lvl w:ilvl="5" w:tplc="0409001B" w:tentative="1">
+      <w:start w:val="1"/>
+      <w:numFmt w:val="lowerRoman"/>
+      <w:lvlText w:val="%6."/>
+      <w:lvlJc w:val="right"/>
+      <w:pPr>
+        <w:ind w:left="4320" w:hanging="180"/>
+      </w:pPr>
+    </w:lvl>
+    <w:lvl w:ilvl="6" w:tplc="0409000F" w:tentative="1">
+      <w:start w:val="1"/>
+      <w:numFmt w:val="decimal"/>
+      <w:lvlText w:val="%7."/>
+      <w:lvlJc w:val="left"/>
+      <w:pPr>
+        <w:ind w:left="5040" w:hanging="360"/>
+      </w:pPr>
+    </w:lvl>
+    <w:lvl w:ilvl="7" w:tplc="04090019" w:tentative="1">
+      <w:start w:val="1"/>
+      <w:numFmt w:val="lowerLetter"/>
+      <w:lvlText w:val="%8."/>
+      <w:lvlJc w:val="left"/>
+      <w:pPr>
+        <w:ind w:left="5760" w:hanging="360"/>
+      </w:pPr>
+    </w:lvl>
+    <w:lvl w:ilvl="8" w:tplc="0409001B" w:tentative="1">
+      <w:start w:val="1"/>
+      <w:numFmt w:val="lowerRoman"/>
+      <w:lvlText w:val="%9."/>
+      <w:lvlJc w:val="right"/>
+      <w:pPr>
+        <w:ind w:left="6480" w:hanging="180"/>
+      </w:pPr>
+    </w:lvl>
+  </w:abstractNum>
+  <w:abstractNum w:abstractNumId="1">
     <w:nsid w:val="246D2731"/>
     <w:multiLevelType w:val="hybridMultilevel"/>
     <w:tmpl w:val="590695D8"/>
@@ -530,7 +622,7 @@
       </w:rPr>
     </w:lvl>
   </w:abstractNum>
-  <w:abstractNum w:abstractNumId="1">
+  <w:abstractNum w:abstractNumId="2">
     <w:nsid w:val="4D393A66"/>
     <w:multiLevelType w:val="hybridMultilevel"/>
     <w:tmpl w:val="59B298D0"/>
@@ -643,9 +735,12 @@
     </w:lvl>
   </w:abstractNum>
   <w:num w:numId="1">
+    <w:abstractNumId w:val="2"/>
+  </w:num>
+  <w:num w:numId="2">
     <w:abstractNumId w:val="1"/>
   </w:num>
-  <w:num w:numId="2">
+  <w:num w:numId="3">
     <w:abstractNumId w:val="0"/>
   </w:num>
 </w:numbering>
@@ -812,6 +907,53 @@
     <w:qFormat/>
     <w:rsid w:val="00D644D9"/>
   </w:style>
+  <w:style w:type="paragraph" w:styleId="Heading1">
+    <w:name w:val="heading 1"/>
+    <w:basedOn w:val="Normal"/>
+    <w:next w:val="Normal"/>
+    <w:link w:val="Heading1Char"/>
+    <w:uiPriority w:val="9"/>
+    <w:qFormat/>
+    <w:rsid w:val="00B43F49"/>
+    <w:pPr>
+      <w:keepNext/>
+      <w:keepLines/>
+      <w:spacing w:before="480" w:after="0"/>
+      <w:outlineLvl w:val="0"/>
+    </w:pPr>
+    <w:rPr>
+      <w:rFonts w:asciiTheme="majorHAnsi" w:eastAsiaTheme="majorEastAsia" w:hAnsiTheme="majorHAnsi" w:cstheme="majorBidi"/>
+      <w:b/>
+      <w:bCs/>
+      <w:color w:val="365F91" w:themeColor="accent1" w:themeShade="BF"/>
+      <w:sz w:val="28"/>
+      <w:szCs w:val="28"/>
+    </w:rPr>
+  </w:style>
+  <w:style w:type="paragraph" w:styleId="Heading2">
+    <w:name w:val="heading 2"/>
+    <w:basedOn w:val="Normal"/>
+    <w:next w:val="Normal"/>
+    <w:link w:val="Heading2Char"/>
+    <w:uiPriority w:val="9"/>
+    <w:unhideWhenUsed/>
+    <w:qFormat/>
+    <w:rsid w:val="00B43F49"/>
+    <w:pPr>
+      <w:keepNext/>
+      <w:keepLines/>
+      <w:spacing w:before="200" w:after="0"/>
+      <w:outlineLvl w:val="1"/>
+    </w:pPr>
+    <w:rPr>
+      <w:rFonts w:asciiTheme="majorHAnsi" w:eastAsiaTheme="majorEastAsia" w:hAnsiTheme="majorHAnsi" w:cstheme="majorBidi"/>
+      <w:b/>
+      <w:bCs/>
+      <w:color w:val="4F81BD" w:themeColor="accent1"/>
+      <w:sz w:val="26"/>
+      <w:szCs w:val="26"/>
+    </w:rPr>
+  </w:style>
   <w:style w:type="character" w:default="1" w:styleId="DefaultParagraphFont">
     <w:name w:val="Default Paragraph Font"/>
     <w:uiPriority w:val="1"/>
@@ -850,6 +992,36 @@
       <w:ind w:left="720"/>
       <w:contextualSpacing/>
     </w:pPr>
+  </w:style>
+  <w:style w:type="character" w:customStyle="1" w:styleId="Heading1Char">
+    <w:name w:val="Heading 1 Char"/>
+    <w:basedOn w:val="DefaultParagraphFont"/>
+    <w:link w:val="Heading1"/>
+    <w:uiPriority w:val="9"/>
+    <w:rsid w:val="00B43F49"/>
+    <w:rPr>
+      <w:rFonts w:asciiTheme="majorHAnsi" w:eastAsiaTheme="majorEastAsia" w:hAnsiTheme="majorHAnsi" w:cstheme="majorBidi"/>
+      <w:b/>
+      <w:bCs/>
+      <w:color w:val="365F91" w:themeColor="accent1" w:themeShade="BF"/>
+      <w:sz w:val="28"/>
+      <w:szCs w:val="28"/>
+    </w:rPr>
+  </w:style>
+  <w:style w:type="character" w:customStyle="1" w:styleId="Heading2Char">
+    <w:name w:val="Heading 2 Char"/>
+    <w:basedOn w:val="DefaultParagraphFont"/>
+    <w:link w:val="Heading2"/>
+    <w:uiPriority w:val="9"/>
+    <w:rsid w:val="00B43F49"/>
+    <w:rPr>
+      <w:rFonts w:asciiTheme="majorHAnsi" w:eastAsiaTheme="majorEastAsia" w:hAnsiTheme="majorHAnsi" w:cstheme="majorBidi"/>
+      <w:b/>
+      <w:bCs/>
+      <w:color w:val="4F81BD" w:themeColor="accent1"/>
+      <w:sz w:val="26"/>
+      <w:szCs w:val="26"/>
+    </w:rPr>
   </w:style>
 </w:styles>
 </file>

</xml_diff>